<commit_message>
starting to try designing the classes in a way that makes sense
</commit_message>
<xml_diff>
--- a/docs/Engine.docx
+++ b/docs/Engine.docx
@@ -5,14 +5,14 @@
     <w:p>
       <w:pPr>
         <w:rPr>
-          <w:color w:val="181717" w:themeColor="background2" w:themeShade="19"/>
+          <w:color w:val="181717" w:themeColor="background2" w:themeShade="1A"/>
           <w:sz w:val="32"/>
           <w:szCs w:val="32"/>
         </w:rPr>
       </w:pPr>
       <w:r>
         <w:rPr>
-          <w:color w:val="181717" w:themeColor="background2" w:themeShade="19"/>
+          <w:color w:val="181717" w:themeColor="background2" w:themeShade="1A"/>
           <w:sz w:val="32"/>
           <w:szCs w:val="32"/>
         </w:rPr>
@@ -22,32 +22,32 @@
     <w:p>
       <w:pPr>
         <w:rPr>
-          <w:color w:val="181717" w:themeColor="background2" w:themeShade="19"/>
-          <w:sz w:val="24"/>
-          <w:szCs w:val="24"/>
-        </w:rPr>
-      </w:pPr>
-    </w:p>
-    <w:p>
-      <w:pPr>
-        <w:rPr>
-          <w:color w:val="181717" w:themeColor="background2" w:themeShade="19"/>
-          <w:sz w:val="24"/>
-          <w:szCs w:val="24"/>
-        </w:rPr>
-      </w:pPr>
-    </w:p>
-    <w:p>
-      <w:pPr>
-        <w:rPr>
-          <w:color w:val="181717" w:themeColor="background2" w:themeShade="19"/>
-          <w:sz w:val="24"/>
-          <w:szCs w:val="24"/>
-        </w:rPr>
-      </w:pPr>
-      <w:r>
-        <w:rPr>
-          <w:color w:val="181717" w:themeColor="background2" w:themeShade="19"/>
+          <w:color w:val="181717" w:themeColor="background2" w:themeShade="1A"/>
+          <w:sz w:val="24"/>
+          <w:szCs w:val="24"/>
+        </w:rPr>
+      </w:pPr>
+    </w:p>
+    <w:p>
+      <w:pPr>
+        <w:rPr>
+          <w:color w:val="181717" w:themeColor="background2" w:themeShade="1A"/>
+          <w:sz w:val="24"/>
+          <w:szCs w:val="24"/>
+        </w:rPr>
+      </w:pPr>
+    </w:p>
+    <w:p>
+      <w:pPr>
+        <w:rPr>
+          <w:color w:val="181717" w:themeColor="background2" w:themeShade="1A"/>
+          <w:sz w:val="24"/>
+          <w:szCs w:val="24"/>
+        </w:rPr>
+      </w:pPr>
+      <w:r>
+        <w:rPr>
+          <w:color w:val="181717" w:themeColor="background2" w:themeShade="1A"/>
           <w:sz w:val="24"/>
           <w:szCs w:val="24"/>
         </w:rPr>
@@ -57,32 +57,32 @@
     <w:p>
       <w:pPr>
         <w:rPr>
-          <w:color w:val="181717" w:themeColor="background2" w:themeShade="19"/>
-          <w:sz w:val="24"/>
-          <w:szCs w:val="24"/>
-        </w:rPr>
-      </w:pPr>
-    </w:p>
-    <w:p>
-      <w:pPr>
-        <w:rPr>
-          <w:color w:val="181717" w:themeColor="background2" w:themeShade="19"/>
-          <w:sz w:val="24"/>
-          <w:szCs w:val="24"/>
-        </w:rPr>
-      </w:pPr>
-    </w:p>
-    <w:p>
-      <w:pPr>
-        <w:rPr>
-          <w:color w:val="181717" w:themeColor="background2" w:themeShade="19"/>
+          <w:color w:val="181717" w:themeColor="background2" w:themeShade="1A"/>
+          <w:sz w:val="24"/>
+          <w:szCs w:val="24"/>
+        </w:rPr>
+      </w:pPr>
+    </w:p>
+    <w:p>
+      <w:pPr>
+        <w:rPr>
+          <w:color w:val="181717" w:themeColor="background2" w:themeShade="1A"/>
+          <w:sz w:val="24"/>
+          <w:szCs w:val="24"/>
+        </w:rPr>
+      </w:pPr>
+    </w:p>
+    <w:p>
+      <w:pPr>
+        <w:rPr>
+          <w:color w:val="181717" w:themeColor="background2" w:themeShade="1A"/>
           <w:sz w:val="28"/>
           <w:szCs w:val="28"/>
         </w:rPr>
       </w:pPr>
       <w:r>
         <w:rPr>
-          <w:color w:val="181717" w:themeColor="background2" w:themeShade="19"/>
+          <w:color w:val="181717" w:themeColor="background2" w:themeShade="1A"/>
           <w:sz w:val="28"/>
           <w:szCs w:val="28"/>
         </w:rPr>
@@ -92,23 +92,23 @@
     <w:p>
       <w:pPr>
         <w:rPr>
-          <w:color w:val="181717" w:themeColor="background2" w:themeShade="19"/>
-          <w:sz w:val="24"/>
-          <w:szCs w:val="24"/>
-        </w:rPr>
-      </w:pPr>
-    </w:p>
-    <w:p>
-      <w:pPr>
-        <w:rPr>
-          <w:color w:val="181717" w:themeColor="background2" w:themeShade="19"/>
-          <w:sz w:val="24"/>
-          <w:szCs w:val="24"/>
-        </w:rPr>
-      </w:pPr>
-      <w:r>
-        <w:rPr>
-          <w:color w:val="181717" w:themeColor="background2" w:themeShade="19"/>
+          <w:color w:val="181717" w:themeColor="background2" w:themeShade="1A"/>
+          <w:sz w:val="24"/>
+          <w:szCs w:val="24"/>
+        </w:rPr>
+      </w:pPr>
+    </w:p>
+    <w:p>
+      <w:pPr>
+        <w:rPr>
+          <w:color w:val="181717" w:themeColor="background2" w:themeShade="1A"/>
+          <w:sz w:val="24"/>
+          <w:szCs w:val="24"/>
+        </w:rPr>
+      </w:pPr>
+      <w:r>
+        <w:rPr>
+          <w:color w:val="181717" w:themeColor="background2" w:themeShade="1A"/>
           <w:sz w:val="24"/>
           <w:szCs w:val="24"/>
         </w:rPr>
@@ -118,7 +118,7 @@
     <w:p>
       <w:pPr>
         <w:rPr>
-          <w:color w:val="181717" w:themeColor="background2" w:themeShade="19"/>
+          <w:color w:val="181717" w:themeColor="background2" w:themeShade="1A"/>
           <w:sz w:val="24"/>
           <w:szCs w:val="24"/>
         </w:rPr>
@@ -128,14 +128,14 @@
       <w:pPr>
         <w:ind w:firstLine="420" w:firstLineChars="0"/>
         <w:rPr>
-          <w:color w:val="181717" w:themeColor="background2" w:themeShade="19"/>
-          <w:sz w:val="24"/>
-          <w:szCs w:val="24"/>
-        </w:rPr>
-      </w:pPr>
-      <w:r>
-        <w:rPr>
-          <w:color w:val="181717" w:themeColor="background2" w:themeShade="19"/>
+          <w:color w:val="181717" w:themeColor="background2" w:themeShade="1A"/>
+          <w:sz w:val="24"/>
+          <w:szCs w:val="24"/>
+        </w:rPr>
+      </w:pPr>
+      <w:r>
+        <w:rPr>
+          <w:color w:val="181717" w:themeColor="background2" w:themeShade="1A"/>
           <w:sz w:val="24"/>
           <w:szCs w:val="24"/>
         </w:rPr>
@@ -146,14 +146,14 @@
       <w:pPr>
         <w:ind w:left="420" w:leftChars="0" w:firstLine="420" w:firstLineChars="0"/>
         <w:rPr>
-          <w:color w:val="181717" w:themeColor="background2" w:themeShade="19"/>
-          <w:sz w:val="24"/>
-          <w:szCs w:val="24"/>
-        </w:rPr>
-      </w:pPr>
-      <w:r>
-        <w:rPr>
-          <w:color w:val="181717" w:themeColor="background2" w:themeShade="19"/>
+          <w:color w:val="181717" w:themeColor="background2" w:themeShade="1A"/>
+          <w:sz w:val="24"/>
+          <w:szCs w:val="24"/>
+        </w:rPr>
+      </w:pPr>
+      <w:r>
+        <w:rPr>
+          <w:color w:val="181717" w:themeColor="background2" w:themeShade="1A"/>
           <w:sz w:val="24"/>
           <w:szCs w:val="24"/>
         </w:rPr>
@@ -164,7 +164,7 @@
       <w:pPr>
         <w:ind w:left="420" w:leftChars="0" w:firstLine="420" w:firstLineChars="0"/>
         <w:rPr>
-          <w:color w:val="181717" w:themeColor="background2" w:themeShade="19"/>
+          <w:color w:val="181717" w:themeColor="background2" w:themeShade="1A"/>
           <w:sz w:val="24"/>
           <w:szCs w:val="24"/>
         </w:rPr>
@@ -174,14 +174,14 @@
       <w:pPr>
         <w:ind w:firstLine="420" w:firstLineChars="0"/>
         <w:rPr>
-          <w:color w:val="181717" w:themeColor="background2" w:themeShade="19"/>
-          <w:sz w:val="24"/>
-          <w:szCs w:val="24"/>
-        </w:rPr>
-      </w:pPr>
-      <w:r>
-        <w:rPr>
-          <w:color w:val="181717" w:themeColor="background2" w:themeShade="19"/>
+          <w:color w:val="181717" w:themeColor="background2" w:themeShade="1A"/>
+          <w:sz w:val="24"/>
+          <w:szCs w:val="24"/>
+        </w:rPr>
+      </w:pPr>
+      <w:r>
+        <w:rPr>
+          <w:color w:val="181717" w:themeColor="background2" w:themeShade="1A"/>
           <w:sz w:val="24"/>
           <w:szCs w:val="24"/>
         </w:rPr>
@@ -192,14 +192,14 @@
       <w:pPr>
         <w:ind w:left="420" w:leftChars="0" w:firstLine="420" w:firstLineChars="0"/>
         <w:rPr>
-          <w:color w:val="181717" w:themeColor="background2" w:themeShade="19"/>
-          <w:sz w:val="24"/>
-          <w:szCs w:val="24"/>
-        </w:rPr>
-      </w:pPr>
-      <w:r>
-        <w:rPr>
-          <w:color w:val="181717" w:themeColor="background2" w:themeShade="19"/>
+          <w:color w:val="181717" w:themeColor="background2" w:themeShade="1A"/>
+          <w:sz w:val="24"/>
+          <w:szCs w:val="24"/>
+        </w:rPr>
+      </w:pPr>
+      <w:r>
+        <w:rPr>
+          <w:color w:val="181717" w:themeColor="background2" w:themeShade="1A"/>
           <w:sz w:val="24"/>
           <w:szCs w:val="24"/>
         </w:rPr>
@@ -210,7 +210,7 @@
       <w:pPr>
         <w:ind w:left="420" w:leftChars="0" w:firstLine="420" w:firstLineChars="0"/>
         <w:rPr>
-          <w:color w:val="181717" w:themeColor="background2" w:themeShade="19"/>
+          <w:color w:val="181717" w:themeColor="background2" w:themeShade="1A"/>
           <w:sz w:val="24"/>
           <w:szCs w:val="24"/>
         </w:rPr>
@@ -220,14 +220,14 @@
       <w:pPr>
         <w:ind w:firstLine="420" w:firstLineChars="0"/>
         <w:rPr>
-          <w:color w:val="181717" w:themeColor="background2" w:themeShade="19"/>
-          <w:sz w:val="24"/>
-          <w:szCs w:val="24"/>
-        </w:rPr>
-      </w:pPr>
-      <w:r>
-        <w:rPr>
-          <w:color w:val="181717" w:themeColor="background2" w:themeShade="19"/>
+          <w:color w:val="181717" w:themeColor="background2" w:themeShade="1A"/>
+          <w:sz w:val="24"/>
+          <w:szCs w:val="24"/>
+        </w:rPr>
+      </w:pPr>
+      <w:r>
+        <w:rPr>
+          <w:color w:val="181717" w:themeColor="background2" w:themeShade="1A"/>
           <w:sz w:val="24"/>
           <w:szCs w:val="24"/>
         </w:rPr>
@@ -238,14 +238,14 @@
       <w:pPr>
         <w:ind w:left="420" w:leftChars="0" w:firstLine="420" w:firstLineChars="0"/>
         <w:rPr>
-          <w:color w:val="181717" w:themeColor="background2" w:themeShade="19"/>
-          <w:sz w:val="24"/>
-          <w:szCs w:val="24"/>
-        </w:rPr>
-      </w:pPr>
-      <w:r>
-        <w:rPr>
-          <w:color w:val="181717" w:themeColor="background2" w:themeShade="19"/>
+          <w:color w:val="181717" w:themeColor="background2" w:themeShade="1A"/>
+          <w:sz w:val="24"/>
+          <w:szCs w:val="24"/>
+        </w:rPr>
+      </w:pPr>
+      <w:r>
+        <w:rPr>
+          <w:color w:val="181717" w:themeColor="background2" w:themeShade="1A"/>
           <w:sz w:val="24"/>
           <w:szCs w:val="24"/>
         </w:rPr>
@@ -256,7 +256,7 @@
       <w:pPr>
         <w:ind w:left="420" w:leftChars="0" w:firstLine="420" w:firstLineChars="0"/>
         <w:rPr>
-          <w:color w:val="181717" w:themeColor="background2" w:themeShade="19"/>
+          <w:color w:val="181717" w:themeColor="background2" w:themeShade="1A"/>
           <w:sz w:val="24"/>
           <w:szCs w:val="24"/>
         </w:rPr>
@@ -266,14 +266,14 @@
       <w:pPr>
         <w:ind w:firstLine="420" w:firstLineChars="0"/>
         <w:rPr>
-          <w:color w:val="181717" w:themeColor="background2" w:themeShade="19"/>
-          <w:sz w:val="24"/>
-          <w:szCs w:val="24"/>
-        </w:rPr>
-      </w:pPr>
-      <w:r>
-        <w:rPr>
-          <w:color w:val="181717" w:themeColor="background2" w:themeShade="19"/>
+          <w:color w:val="181717" w:themeColor="background2" w:themeShade="1A"/>
+          <w:sz w:val="24"/>
+          <w:szCs w:val="24"/>
+        </w:rPr>
+      </w:pPr>
+      <w:r>
+        <w:rPr>
+          <w:color w:val="181717" w:themeColor="background2" w:themeShade="1A"/>
           <w:sz w:val="24"/>
           <w:szCs w:val="24"/>
         </w:rPr>
@@ -284,14 +284,14 @@
       <w:pPr>
         <w:ind w:left="420" w:leftChars="0" w:firstLine="420" w:firstLineChars="0"/>
         <w:rPr>
-          <w:color w:val="181717" w:themeColor="background2" w:themeShade="19"/>
-          <w:sz w:val="24"/>
-          <w:szCs w:val="24"/>
-        </w:rPr>
-      </w:pPr>
-      <w:r>
-        <w:rPr>
-          <w:color w:val="181717" w:themeColor="background2" w:themeShade="19"/>
+          <w:color w:val="181717" w:themeColor="background2" w:themeShade="1A"/>
+          <w:sz w:val="24"/>
+          <w:szCs w:val="24"/>
+        </w:rPr>
+      </w:pPr>
+      <w:r>
+        <w:rPr>
+          <w:color w:val="181717" w:themeColor="background2" w:themeShade="1A"/>
           <w:sz w:val="24"/>
           <w:szCs w:val="24"/>
         </w:rPr>
@@ -302,7 +302,7 @@
       <w:pPr>
         <w:ind w:left="420" w:leftChars="0" w:firstLine="420" w:firstLineChars="0"/>
         <w:rPr>
-          <w:color w:val="181717" w:themeColor="background2" w:themeShade="19"/>
+          <w:color w:val="181717" w:themeColor="background2" w:themeShade="1A"/>
           <w:sz w:val="24"/>
           <w:szCs w:val="24"/>
         </w:rPr>
@@ -312,14 +312,14 @@
       <w:pPr>
         <w:ind w:firstLine="420" w:firstLineChars="0"/>
         <w:rPr>
-          <w:color w:val="181717" w:themeColor="background2" w:themeShade="19"/>
-          <w:sz w:val="24"/>
-          <w:szCs w:val="24"/>
-        </w:rPr>
-      </w:pPr>
-      <w:r>
-        <w:rPr>
-          <w:color w:val="181717" w:themeColor="background2" w:themeShade="19"/>
+          <w:color w:val="181717" w:themeColor="background2" w:themeShade="1A"/>
+          <w:sz w:val="24"/>
+          <w:szCs w:val="24"/>
+        </w:rPr>
+      </w:pPr>
+      <w:r>
+        <w:rPr>
+          <w:color w:val="181717" w:themeColor="background2" w:themeShade="1A"/>
           <w:sz w:val="24"/>
           <w:szCs w:val="24"/>
         </w:rPr>
@@ -330,14 +330,14 @@
       <w:pPr>
         <w:ind w:left="420" w:leftChars="0" w:firstLine="420" w:firstLineChars="0"/>
         <w:rPr>
-          <w:color w:val="181717" w:themeColor="background2" w:themeShade="19"/>
-          <w:sz w:val="24"/>
-          <w:szCs w:val="24"/>
-        </w:rPr>
-      </w:pPr>
-      <w:r>
-        <w:rPr>
-          <w:color w:val="181717" w:themeColor="background2" w:themeShade="19"/>
+          <w:color w:val="181717" w:themeColor="background2" w:themeShade="1A"/>
+          <w:sz w:val="24"/>
+          <w:szCs w:val="24"/>
+        </w:rPr>
+      </w:pPr>
+      <w:r>
+        <w:rPr>
+          <w:color w:val="181717" w:themeColor="background2" w:themeShade="1A"/>
           <w:sz w:val="24"/>
           <w:szCs w:val="24"/>
         </w:rPr>
@@ -348,7 +348,7 @@
       <w:pPr>
         <w:ind w:left="420" w:leftChars="0" w:firstLine="420" w:firstLineChars="0"/>
         <w:rPr>
-          <w:color w:val="181717" w:themeColor="background2" w:themeShade="19"/>
+          <w:color w:val="181717" w:themeColor="background2" w:themeShade="1A"/>
           <w:sz w:val="24"/>
           <w:szCs w:val="24"/>
         </w:rPr>
@@ -358,14 +358,14 @@
       <w:pPr>
         <w:ind w:firstLine="420" w:firstLineChars="0"/>
         <w:rPr>
-          <w:color w:val="181717" w:themeColor="background2" w:themeShade="19"/>
-          <w:sz w:val="24"/>
-          <w:szCs w:val="24"/>
-        </w:rPr>
-      </w:pPr>
-      <w:r>
-        <w:rPr>
-          <w:color w:val="181717" w:themeColor="background2" w:themeShade="19"/>
+          <w:color w:val="181717" w:themeColor="background2" w:themeShade="1A"/>
+          <w:sz w:val="24"/>
+          <w:szCs w:val="24"/>
+        </w:rPr>
+      </w:pPr>
+      <w:r>
+        <w:rPr>
+          <w:color w:val="181717" w:themeColor="background2" w:themeShade="1A"/>
           <w:sz w:val="24"/>
           <w:szCs w:val="24"/>
         </w:rPr>
@@ -376,14 +376,14 @@
       <w:pPr>
         <w:ind w:left="420" w:leftChars="0" w:firstLine="420" w:firstLineChars="0"/>
         <w:rPr>
-          <w:color w:val="181717" w:themeColor="background2" w:themeShade="19"/>
-          <w:sz w:val="24"/>
-          <w:szCs w:val="24"/>
-        </w:rPr>
-      </w:pPr>
-      <w:r>
-        <w:rPr>
-          <w:color w:val="181717" w:themeColor="background2" w:themeShade="19"/>
+          <w:color w:val="181717" w:themeColor="background2" w:themeShade="1A"/>
+          <w:sz w:val="24"/>
+          <w:szCs w:val="24"/>
+        </w:rPr>
+      </w:pPr>
+      <w:r>
+        <w:rPr>
+          <w:color w:val="181717" w:themeColor="background2" w:themeShade="1A"/>
           <w:sz w:val="24"/>
           <w:szCs w:val="24"/>
         </w:rPr>
@@ -392,7 +392,7 @@
       <w:r>
         <w:rPr>
           <w:rFonts w:hint="default"/>
-          <w:color w:val="181717" w:themeColor="background2" w:themeShade="19"/>
+          <w:color w:val="181717" w:themeColor="background2" w:themeShade="1A"/>
           <w:sz w:val="24"/>
           <w:szCs w:val="24"/>
         </w:rPr>
@@ -400,7 +400,7 @@
       </w:r>
       <w:r>
         <w:rPr>
-          <w:color w:val="181717" w:themeColor="background2" w:themeShade="19"/>
+          <w:color w:val="181717" w:themeColor="background2" w:themeShade="1A"/>
           <w:sz w:val="24"/>
           <w:szCs w:val="24"/>
         </w:rPr>
@@ -409,7 +409,7 @@
       <w:r>
         <w:rPr>
           <w:rFonts w:hint="default"/>
-          <w:color w:val="181717" w:themeColor="background2" w:themeShade="19"/>
+          <w:color w:val="181717" w:themeColor="background2" w:themeShade="1A"/>
           <w:sz w:val="24"/>
           <w:szCs w:val="24"/>
         </w:rPr>
@@ -417,7 +417,7 @@
       </w:r>
       <w:r>
         <w:rPr>
-          <w:color w:val="181717" w:themeColor="background2" w:themeShade="19"/>
+          <w:color w:val="181717" w:themeColor="background2" w:themeShade="1A"/>
           <w:sz w:val="24"/>
           <w:szCs w:val="24"/>
         </w:rPr>
@@ -426,7 +426,7 @@
       <w:r>
         <w:rPr>
           <w:rFonts w:hint="default"/>
-          <w:color w:val="181717" w:themeColor="background2" w:themeShade="19"/>
+          <w:color w:val="181717" w:themeColor="background2" w:themeShade="1A"/>
           <w:sz w:val="24"/>
           <w:szCs w:val="24"/>
         </w:rPr>
@@ -434,7 +434,7 @@
       </w:r>
       <w:r>
         <w:rPr>
-          <w:color w:val="181717" w:themeColor="background2" w:themeShade="19"/>
+          <w:color w:val="181717" w:themeColor="background2" w:themeShade="1A"/>
           <w:sz w:val="24"/>
           <w:szCs w:val="24"/>
         </w:rPr>
@@ -443,7 +443,7 @@
       <w:r>
         <w:rPr>
           <w:rFonts w:hint="default"/>
-          <w:color w:val="181717" w:themeColor="background2" w:themeShade="19"/>
+          <w:color w:val="181717" w:themeColor="background2" w:themeShade="1A"/>
           <w:sz w:val="24"/>
           <w:szCs w:val="24"/>
         </w:rPr>
@@ -451,7 +451,7 @@
       </w:r>
       <w:r>
         <w:rPr>
-          <w:color w:val="181717" w:themeColor="background2" w:themeShade="19"/>
+          <w:color w:val="181717" w:themeColor="background2" w:themeShade="1A"/>
           <w:sz w:val="24"/>
           <w:szCs w:val="24"/>
         </w:rPr>
@@ -462,33 +462,33 @@
       <w:pPr>
         <w:ind w:left="420" w:leftChars="0" w:firstLine="420" w:firstLineChars="0"/>
         <w:rPr>
-          <w:color w:val="181717" w:themeColor="background2" w:themeShade="19"/>
-          <w:sz w:val="24"/>
-          <w:szCs w:val="24"/>
-        </w:rPr>
-      </w:pPr>
-    </w:p>
-    <w:p>
-      <w:pPr>
-        <w:ind w:left="420" w:leftChars="0" w:firstLine="420" w:firstLineChars="0"/>
-        <w:rPr>
-          <w:color w:val="181717" w:themeColor="background2" w:themeShade="19"/>
-          <w:sz w:val="24"/>
-          <w:szCs w:val="24"/>
-        </w:rPr>
-      </w:pPr>
-    </w:p>
-    <w:p>
-      <w:pPr>
-        <w:rPr>
-          <w:color w:val="181717" w:themeColor="background2" w:themeShade="19"/>
+          <w:color w:val="181717" w:themeColor="background2" w:themeShade="1A"/>
+          <w:sz w:val="24"/>
+          <w:szCs w:val="24"/>
+        </w:rPr>
+      </w:pPr>
+    </w:p>
+    <w:p>
+      <w:pPr>
+        <w:ind w:left="420" w:leftChars="0" w:firstLine="420" w:firstLineChars="0"/>
+        <w:rPr>
+          <w:color w:val="181717" w:themeColor="background2" w:themeShade="1A"/>
+          <w:sz w:val="24"/>
+          <w:szCs w:val="24"/>
+        </w:rPr>
+      </w:pPr>
+    </w:p>
+    <w:p>
+      <w:pPr>
+        <w:rPr>
+          <w:color w:val="181717" w:themeColor="background2" w:themeShade="1A"/>
           <w:sz w:val="28"/>
           <w:szCs w:val="28"/>
         </w:rPr>
       </w:pPr>
       <w:r>
         <w:rPr>
-          <w:color w:val="181717" w:themeColor="background2" w:themeShade="19"/>
+          <w:color w:val="181717" w:themeColor="background2" w:themeShade="1A"/>
           <w:sz w:val="28"/>
           <w:szCs w:val="28"/>
         </w:rPr>
@@ -498,7 +498,7 @@
     <w:p>
       <w:pPr>
         <w:rPr>
-          <w:color w:val="181717" w:themeColor="background2" w:themeShade="19"/>
+          <w:color w:val="181717" w:themeColor="background2" w:themeShade="1A"/>
           <w:sz w:val="24"/>
           <w:szCs w:val="24"/>
         </w:rPr>
@@ -509,14 +509,14 @@
         <w:ind w:firstLine="420" w:firstLineChars="0"/>
         <w:rPr>
           <w:rFonts w:hint="default"/>
-          <w:color w:val="181717" w:themeColor="background2" w:themeShade="19"/>
-          <w:sz w:val="24"/>
-          <w:szCs w:val="24"/>
-        </w:rPr>
-      </w:pPr>
-      <w:r>
-        <w:rPr>
-          <w:color w:val="181717" w:themeColor="background2" w:themeShade="19"/>
+          <w:color w:val="181717" w:themeColor="background2" w:themeShade="1A"/>
+          <w:sz w:val="24"/>
+          <w:szCs w:val="24"/>
+        </w:rPr>
+      </w:pPr>
+      <w:r>
+        <w:rPr>
+          <w:color w:val="181717" w:themeColor="background2" w:themeShade="1A"/>
           <w:sz w:val="24"/>
           <w:szCs w:val="24"/>
         </w:rPr>
@@ -525,7 +525,7 @@
       <w:r>
         <w:rPr>
           <w:rFonts w:hint="default"/>
-          <w:color w:val="181717" w:themeColor="background2" w:themeShade="19"/>
+          <w:color w:val="181717" w:themeColor="background2" w:themeShade="1A"/>
           <w:sz w:val="24"/>
           <w:szCs w:val="24"/>
         </w:rPr>
@@ -537,15 +537,15 @@
         <w:ind w:firstLine="420" w:firstLineChars="0"/>
         <w:rPr>
           <w:rFonts w:hint="default"/>
-          <w:color w:val="181717" w:themeColor="background2" w:themeShade="19"/>
-          <w:sz w:val="24"/>
-          <w:szCs w:val="24"/>
-        </w:rPr>
-      </w:pPr>
-      <w:r>
-        <w:rPr>
-          <w:rFonts w:hint="default"/>
-          <w:color w:val="181717" w:themeColor="background2" w:themeShade="19"/>
+          <w:color w:val="181717" w:themeColor="background2" w:themeShade="1A"/>
+          <w:sz w:val="24"/>
+          <w:szCs w:val="24"/>
+        </w:rPr>
+      </w:pPr>
+      <w:r>
+        <w:rPr>
+          <w:rFonts w:hint="default"/>
+          <w:color w:val="181717" w:themeColor="background2" w:themeShade="1A"/>
           <w:sz w:val="24"/>
           <w:szCs w:val="24"/>
         </w:rPr>
@@ -556,27 +556,27 @@
       <w:pPr>
         <w:rPr>
           <w:rFonts w:hint="default"/>
-          <w:color w:val="181717" w:themeColor="background2" w:themeShade="19"/>
-          <w:sz w:val="24"/>
-          <w:szCs w:val="24"/>
-        </w:rPr>
-      </w:pPr>
-    </w:p>
-    <w:p>
-      <w:pPr>
-        <w:rPr>
-          <w:rFonts w:hint="default"/>
-          <w:color w:val="181717" w:themeColor="background2" w:themeShade="19"/>
-          <w:sz w:val="24"/>
-          <w:szCs w:val="24"/>
-        </w:rPr>
-      </w:pPr>
-    </w:p>
-    <w:p>
-      <w:pPr>
-        <w:rPr>
-          <w:rFonts w:hint="default"/>
-          <w:color w:val="181717" w:themeColor="background2" w:themeShade="19"/>
+          <w:color w:val="181717" w:themeColor="background2" w:themeShade="1A"/>
+          <w:sz w:val="24"/>
+          <w:szCs w:val="24"/>
+        </w:rPr>
+      </w:pPr>
+    </w:p>
+    <w:p>
+      <w:pPr>
+        <w:rPr>
+          <w:rFonts w:hint="default"/>
+          <w:color w:val="181717" w:themeColor="background2" w:themeShade="1A"/>
+          <w:sz w:val="24"/>
+          <w:szCs w:val="24"/>
+        </w:rPr>
+      </w:pPr>
+    </w:p>
+    <w:p>
+      <w:pPr>
+        <w:rPr>
+          <w:rFonts w:hint="default"/>
+          <w:color w:val="181717" w:themeColor="background2" w:themeShade="1A"/>
           <w:sz w:val="28"/>
           <w:szCs w:val="28"/>
         </w:rPr>
@@ -584,7 +584,7 @@
       <w:r>
         <w:rPr>
           <w:rFonts w:hint="default"/>
-          <w:color w:val="181717" w:themeColor="background2" w:themeShade="19"/>
+          <w:color w:val="181717" w:themeColor="background2" w:themeShade="1A"/>
           <w:sz w:val="28"/>
           <w:szCs w:val="28"/>
         </w:rPr>
@@ -595,7 +595,7 @@
       <w:pPr>
         <w:rPr>
           <w:rFonts w:hint="default"/>
-          <w:color w:val="181717" w:themeColor="background2" w:themeShade="19"/>
+          <w:color w:val="181717" w:themeColor="background2" w:themeShade="1A"/>
           <w:sz w:val="24"/>
           <w:szCs w:val="24"/>
         </w:rPr>
@@ -606,20 +606,374 @@
         <w:ind w:firstLine="420" w:firstLineChars="0"/>
         <w:rPr>
           <w:rFonts w:hint="default"/>
-          <w:color w:val="181717" w:themeColor="background2" w:themeShade="19"/>
-          <w:sz w:val="24"/>
-          <w:szCs w:val="24"/>
-        </w:rPr>
-      </w:pPr>
-      <w:r>
-        <w:rPr>
-          <w:rFonts w:hint="default"/>
-          <w:color w:val="181717" w:themeColor="background2" w:themeShade="19"/>
+          <w:color w:val="181717" w:themeColor="background2" w:themeShade="1A"/>
+          <w:sz w:val="24"/>
+          <w:szCs w:val="24"/>
+        </w:rPr>
+      </w:pPr>
+      <w:r>
+        <w:rPr>
+          <w:rFonts w:hint="default"/>
+          <w:color w:val="181717" w:themeColor="background2" w:themeShade="1A"/>
           <w:sz w:val="24"/>
           <w:szCs w:val="24"/>
         </w:rPr>
         <w:t>As a text adventure game, there’s no need for a very complex engine, in fact, most of the gameplay will be conveyed through the descriptions of the game objects and commands the player does. Therefore, the engine will mostly be responsible for managing these objects and the interactions between them. It’s also possible to keep track of successful or attempted commands the player does in order to convey a measure of time if so needed (for example “in 5 actions the player takes from now, it will start raining”).</w:t>
       </w:r>
+    </w:p>
+    <w:p>
+      <w:pPr>
+        <w:ind w:firstLine="420" w:firstLineChars="0"/>
+        <w:rPr>
+          <w:rFonts w:hint="default"/>
+          <w:color w:val="181717" w:themeColor="background2" w:themeShade="1A"/>
+          <w:sz w:val="24"/>
+          <w:szCs w:val="24"/>
+        </w:rPr>
+      </w:pPr>
+    </w:p>
+    <w:p>
+      <w:pPr>
+        <w:ind w:firstLine="420" w:firstLineChars="0"/>
+        <w:rPr>
+          <w:rFonts w:hint="default"/>
+          <w:color w:val="181717" w:themeColor="background2" w:themeShade="1A"/>
+          <w:sz w:val="24"/>
+          <w:szCs w:val="24"/>
+        </w:rPr>
+      </w:pPr>
+    </w:p>
+    <w:p>
+      <w:pPr>
+        <w:rPr>
+          <w:rFonts w:hint="default"/>
+          <w:color w:val="181717" w:themeColor="background2" w:themeShade="1A"/>
+          <w:sz w:val="24"/>
+          <w:szCs w:val="24"/>
+        </w:rPr>
+      </w:pPr>
+      <w:r>
+        <w:rPr>
+          <w:rFonts w:hint="default"/>
+          <w:color w:val="181717" w:themeColor="background2" w:themeShade="1A"/>
+          <w:sz w:val="32"/>
+          <w:szCs w:val="32"/>
+        </w:rPr>
+        <w:t>Class definitions</w:t>
+      </w:r>
+    </w:p>
+    <w:p>
+      <w:pPr>
+        <w:rPr>
+          <w:rFonts w:hint="default"/>
+          <w:color w:val="181717" w:themeColor="background2" w:themeShade="1A"/>
+          <w:sz w:val="24"/>
+          <w:szCs w:val="24"/>
+        </w:rPr>
+      </w:pPr>
+    </w:p>
+    <w:p>
+      <w:pPr>
+        <w:rPr>
+          <w:rFonts w:hint="default"/>
+          <w:color w:val="181717" w:themeColor="background2" w:themeShade="1A"/>
+          <w:sz w:val="24"/>
+          <w:szCs w:val="24"/>
+        </w:rPr>
+      </w:pPr>
+    </w:p>
+    <w:p>
+      <w:pPr>
+        <w:rPr>
+          <w:rFonts w:hint="default"/>
+          <w:color w:val="181717" w:themeColor="background2" w:themeShade="1A"/>
+          <w:sz w:val="28"/>
+          <w:szCs w:val="28"/>
+        </w:rPr>
+      </w:pPr>
+      <w:r>
+        <w:rPr>
+          <w:rFonts w:hint="default"/>
+          <w:color w:val="181717" w:themeColor="background2" w:themeShade="1A"/>
+          <w:sz w:val="28"/>
+          <w:szCs w:val="28"/>
+        </w:rPr>
+        <w:t>Room</w:t>
+      </w:r>
+    </w:p>
+    <w:p>
+      <w:pPr>
+        <w:rPr>
+          <w:rFonts w:hint="default"/>
+          <w:color w:val="181717" w:themeColor="background2" w:themeShade="1A"/>
+          <w:sz w:val="28"/>
+          <w:szCs w:val="28"/>
+        </w:rPr>
+      </w:pPr>
+    </w:p>
+    <w:p>
+      <w:pPr>
+        <w:ind w:firstLine="420" w:firstLineChars="0"/>
+        <w:rPr>
+          <w:rFonts w:hint="default"/>
+          <w:color w:val="181717" w:themeColor="background2" w:themeShade="1A"/>
+          <w:sz w:val="24"/>
+          <w:szCs w:val="24"/>
+        </w:rPr>
+      </w:pPr>
+      <w:r>
+        <w:rPr>
+          <w:rFonts w:hint="default"/>
+          <w:color w:val="181717" w:themeColor="background2" w:themeShade="1A"/>
+          <w:sz w:val="24"/>
+          <w:szCs w:val="24"/>
+        </w:rPr>
+        <w:t>Rooms will have the following attributes:</w:t>
+      </w:r>
+    </w:p>
+    <w:p>
+      <w:pPr>
+        <w:ind w:firstLine="420" w:firstLineChars="0"/>
+        <w:rPr>
+          <w:rFonts w:hint="default"/>
+          <w:color w:val="181717" w:themeColor="background2" w:themeShade="1A"/>
+          <w:sz w:val="24"/>
+          <w:szCs w:val="24"/>
+        </w:rPr>
+      </w:pPr>
+    </w:p>
+    <w:p>
+      <w:pPr>
+        <w:ind w:left="420" w:leftChars="0" w:firstLine="420" w:firstLineChars="0"/>
+        <w:rPr>
+          <w:rFonts w:hint="default"/>
+          <w:color w:val="181717" w:themeColor="background2" w:themeShade="1A"/>
+          <w:sz w:val="24"/>
+          <w:szCs w:val="24"/>
+        </w:rPr>
+      </w:pPr>
+      <w:r>
+        <w:rPr>
+          <w:rFonts w:hint="default"/>
+          <w:color w:val="181717" w:themeColor="background2" w:themeShade="1A"/>
+          <w:sz w:val="24"/>
+          <w:szCs w:val="24"/>
+        </w:rPr>
+        <w:t>connectedRooms (Map&lt;String, Room&gt;)</w:t>
+      </w:r>
+    </w:p>
+    <w:p>
+      <w:pPr>
+        <w:ind w:left="840" w:leftChars="0" w:firstLine="420" w:firstLineChars="0"/>
+        <w:rPr>
+          <w:rFonts w:hint="default"/>
+          <w:color w:val="181717" w:themeColor="background2" w:themeShade="1A"/>
+          <w:sz w:val="24"/>
+          <w:szCs w:val="24"/>
+        </w:rPr>
+      </w:pPr>
+      <w:r>
+        <w:rPr>
+          <w:rFonts w:hint="default"/>
+          <w:color w:val="181717" w:themeColor="background2" w:themeShade="1A"/>
+          <w:sz w:val="24"/>
+          <w:szCs w:val="24"/>
+        </w:rPr>
+        <w:t>This will be the map that will link rooms and the directions they are</w:t>
+      </w:r>
+    </w:p>
+    <w:p>
+      <w:pPr>
+        <w:ind w:left="840" w:leftChars="0" w:firstLine="420" w:firstLineChars="0"/>
+        <w:rPr>
+          <w:rFonts w:hint="default"/>
+          <w:color w:val="181717" w:themeColor="background2" w:themeShade="1A"/>
+          <w:sz w:val="24"/>
+          <w:szCs w:val="24"/>
+        </w:rPr>
+      </w:pPr>
+    </w:p>
+    <w:p>
+      <w:pPr>
+        <w:ind w:left="420" w:leftChars="0" w:firstLine="420" w:firstLineChars="0"/>
+        <w:rPr>
+          <w:rFonts w:hint="default"/>
+          <w:color w:val="181717" w:themeColor="background2" w:themeShade="1A"/>
+          <w:sz w:val="24"/>
+          <w:szCs w:val="24"/>
+        </w:rPr>
+      </w:pPr>
+      <w:r>
+        <w:rPr>
+          <w:rFonts w:hint="default"/>
+          <w:color w:val="181717" w:themeColor="background2" w:themeShade="1A"/>
+          <w:sz w:val="24"/>
+          <w:szCs w:val="24"/>
+        </w:rPr>
+        <w:t>objectList (List&lt;GameObject&gt;)</w:t>
+      </w:r>
+    </w:p>
+    <w:p>
+      <w:pPr>
+        <w:ind w:left="840" w:leftChars="0" w:firstLine="420" w:firstLineChars="0"/>
+        <w:rPr>
+          <w:rFonts w:hint="default"/>
+          <w:color w:val="181717" w:themeColor="background2" w:themeShade="1A"/>
+          <w:sz w:val="24"/>
+          <w:szCs w:val="24"/>
+        </w:rPr>
+      </w:pPr>
+      <w:r>
+        <w:rPr>
+          <w:rFonts w:hint="default"/>
+          <w:color w:val="181717" w:themeColor="background2" w:themeShade="1A"/>
+          <w:sz w:val="24"/>
+          <w:szCs w:val="24"/>
+        </w:rPr>
+        <w:t>This will be a list of the objects that are in the room</w:t>
+      </w:r>
+    </w:p>
+    <w:p>
+      <w:pPr>
+        <w:ind w:left="840" w:leftChars="0" w:firstLine="420" w:firstLineChars="0"/>
+        <w:rPr>
+          <w:rFonts w:hint="default"/>
+          <w:color w:val="181717" w:themeColor="background2" w:themeShade="1A"/>
+          <w:sz w:val="24"/>
+          <w:szCs w:val="24"/>
+        </w:rPr>
+      </w:pPr>
+    </w:p>
+    <w:p>
+      <w:pPr>
+        <w:ind w:left="420" w:leftChars="0" w:firstLine="420" w:firstLineChars="0"/>
+        <w:rPr>
+          <w:rFonts w:hint="default"/>
+          <w:color w:val="181717" w:themeColor="background2" w:themeShade="1A"/>
+          <w:sz w:val="24"/>
+          <w:szCs w:val="24"/>
+        </w:rPr>
+      </w:pPr>
+      <w:r>
+        <w:rPr>
+          <w:rFonts w:hint="default"/>
+          <w:color w:val="181717" w:themeColor="background2" w:themeShade="1A"/>
+          <w:sz w:val="24"/>
+          <w:szCs w:val="24"/>
+        </w:rPr>
+        <w:t>itemList(List&lt;GameItem&gt;)</w:t>
+      </w:r>
+    </w:p>
+    <w:p>
+      <w:pPr>
+        <w:ind w:left="840" w:leftChars="0" w:firstLine="420" w:firstLineChars="0"/>
+        <w:rPr>
+          <w:rFonts w:hint="default"/>
+          <w:color w:val="181717" w:themeColor="background2" w:themeShade="1A"/>
+          <w:sz w:val="24"/>
+          <w:szCs w:val="24"/>
+        </w:rPr>
+      </w:pPr>
+      <w:r>
+        <w:rPr>
+          <w:rFonts w:hint="default"/>
+          <w:color w:val="181717" w:themeColor="background2" w:themeShade="1A"/>
+          <w:sz w:val="24"/>
+          <w:szCs w:val="24"/>
+        </w:rPr>
+        <w:t>This will be a list of the items that are in the room</w:t>
+      </w:r>
+    </w:p>
+    <w:p>
+      <w:pPr>
+        <w:ind w:left="840" w:leftChars="0" w:firstLine="420" w:firstLineChars="0"/>
+        <w:rPr>
+          <w:rFonts w:hint="default"/>
+          <w:color w:val="181717" w:themeColor="background2" w:themeShade="1A"/>
+          <w:sz w:val="24"/>
+          <w:szCs w:val="24"/>
+        </w:rPr>
+      </w:pPr>
+    </w:p>
+    <w:p>
+      <w:pPr>
+        <w:ind w:left="420" w:leftChars="0" w:firstLine="420" w:firstLineChars="0"/>
+        <w:rPr>
+          <w:rFonts w:hint="default"/>
+          <w:color w:val="181717" w:themeColor="background2" w:themeShade="1A"/>
+          <w:sz w:val="24"/>
+          <w:szCs w:val="24"/>
+        </w:rPr>
+      </w:pPr>
+      <w:r>
+        <w:rPr>
+          <w:rFonts w:hint="default"/>
+          <w:color w:val="181717" w:themeColor="background2" w:themeShade="1A"/>
+          <w:sz w:val="24"/>
+          <w:szCs w:val="24"/>
+        </w:rPr>
+        <w:t>description(String)</w:t>
+      </w:r>
+    </w:p>
+    <w:p>
+      <w:pPr>
+        <w:ind w:left="840" w:leftChars="0" w:firstLine="420" w:firstLineChars="0"/>
+        <w:rPr>
+          <w:rFonts w:hint="default"/>
+          <w:color w:val="181717" w:themeColor="background2" w:themeShade="1A"/>
+          <w:sz w:val="24"/>
+          <w:szCs w:val="24"/>
+        </w:rPr>
+      </w:pPr>
+      <w:r>
+        <w:rPr>
+          <w:rFonts w:hint="default"/>
+          <w:color w:val="181717" w:themeColor="background2" w:themeShade="1A"/>
+          <w:sz w:val="24"/>
+          <w:szCs w:val="24"/>
+        </w:rPr>
+        <w:t>This will be the description of the room when the player enters it or when he inspects the room again</w:t>
+      </w:r>
+    </w:p>
+    <w:p>
+      <w:pPr>
+        <w:ind w:left="840" w:leftChars="0" w:firstLine="420" w:firstLineChars="0"/>
+        <w:rPr>
+          <w:rFonts w:hint="default"/>
+          <w:color w:val="181717" w:themeColor="background2" w:themeShade="1A"/>
+          <w:sz w:val="24"/>
+          <w:szCs w:val="24"/>
+        </w:rPr>
+      </w:pPr>
+    </w:p>
+    <w:p>
+      <w:pPr>
+        <w:rPr>
+          <w:rFonts w:hint="default"/>
+          <w:color w:val="181717" w:themeColor="background2" w:themeShade="1A"/>
+          <w:sz w:val="24"/>
+          <w:szCs w:val="24"/>
+        </w:rPr>
+      </w:pPr>
+      <w:r>
+        <w:rPr>
+          <w:rFonts w:hint="default"/>
+          <w:color w:val="181717" w:themeColor="background2" w:themeShade="1A"/>
+          <w:sz w:val="28"/>
+          <w:szCs w:val="28"/>
+        </w:rPr>
+        <w:t>GameObject</w:t>
+      </w:r>
+    </w:p>
+    <w:p>
+      <w:pPr>
+        <w:rPr>
+          <w:rFonts w:hint="default"/>
+          <w:color w:val="181717" w:themeColor="background2" w:themeShade="1A"/>
+          <w:sz w:val="24"/>
+          <w:szCs w:val="24"/>
+        </w:rPr>
+      </w:pPr>
       <w:bookmarkStart w:id="0" w:name="_GoBack"/>
       <w:bookmarkEnd w:id="0"/>
     </w:p>

</xml_diff>